<commit_message>
removed typo from few files
</commit_message>
<xml_diff>
--- a/Python Content 2.docx
+++ b/Python Content 2.docx
@@ -1,6 +1,6 @@
 
 <file path=word/document.xml><?xml version="1.0" encoding="utf-8"?>
-<w:document xmlns:wpc="http://schemas.microsoft.com/office/word/2010/wordprocessingCanvas" xmlns:cx="http://schemas.microsoft.com/office/drawing/2014/chartex" xmlns:cx1="http://schemas.microsoft.com/office/drawing/2015/9/8/chartex" xmlns:cx2="http://schemas.microsoft.com/office/drawing/2015/10/21/chartex" xmlns:cx3="http://schemas.microsoft.com/office/drawing/2016/5/9/chartex" xmlns:cx4="http://schemas.microsoft.com/office/drawing/2016/5/10/chartex" xmlns:cx5="http://schemas.microsoft.com/office/drawing/2016/5/11/chartex" xmlns:cx6="http://schemas.microsoft.com/office/drawing/2016/5/12/chartex" xmlns:cx7="http://schemas.microsoft.com/office/drawing/2016/5/13/chartex" xmlns:cx8="http://schemas.microsoft.com/office/drawing/2016/5/14/chartex" xmlns:mc="http://schemas.openxmlformats.org/markup-compatibility/2006" xmlns:aink="http://schemas.microsoft.com/office/drawing/2016/ink" xmlns:am3d="http://schemas.microsoft.com/office/drawing/2017/model3d" xmlns:o="urn:schemas-microsoft-com:office:office" xmlns:r="http://schemas.openxmlformats.org/officeDocument/2006/relationships" xmlns:m="http://schemas.openxmlformats.org/officeDocument/2006/math" xmlns:v="urn:schemas-microsoft-com:vml" xmlns:wp14="http://schemas.microsoft.com/office/word/2010/wordprocessingDrawing" xmlns:wp="http://schemas.openxmlformats.org/drawingml/2006/wordprocessingDrawing" xmlns:w10="urn:schemas-microsoft-com:office:word" xmlns:w="http://schemas.openxmlformats.org/wordprocessingml/2006/main" xmlns:w14="http://schemas.microsoft.com/office/word/2010/wordml" xmlns:w15="http://schemas.microsoft.com/office/word/2012/wordml" xmlns:w16cid="http://schemas.microsoft.com/office/word/2016/wordml/cid" xmlns:w16se="http://schemas.microsoft.com/office/word/2015/wordml/symex" xmlns:wpg="http://schemas.microsoft.com/office/word/2010/wordprocessingGroup" xmlns:wpi="http://schemas.microsoft.com/office/word/2010/wordprocessingInk" xmlns:wne="http://schemas.microsoft.com/office/word/2006/wordml" xmlns:wps="http://schemas.microsoft.com/office/word/2010/wordprocessingShape" mc:Ignorable="w14 w15 w16se w16cid wp14">
+<w:document xmlns:wpc="http://schemas.microsoft.com/office/word/2010/wordprocessingCanvas" xmlns:cx="http://schemas.microsoft.com/office/drawing/2014/chartex" xmlns:cx1="http://schemas.microsoft.com/office/drawing/2015/9/8/chartex" xmlns:cx2="http://schemas.microsoft.com/office/drawing/2015/10/21/chartex" xmlns:cx3="http://schemas.microsoft.com/office/drawing/2016/5/9/chartex" xmlns:cx4="http://schemas.microsoft.com/office/drawing/2016/5/10/chartex" xmlns:cx5="http://schemas.microsoft.com/office/drawing/2016/5/11/chartex" xmlns:cx6="http://schemas.microsoft.com/office/drawing/2016/5/12/chartex" xmlns:cx7="http://schemas.microsoft.com/office/drawing/2016/5/13/chartex" xmlns:cx8="http://schemas.microsoft.com/office/drawing/2016/5/14/chartex" xmlns:mc="http://schemas.openxmlformats.org/markup-compatibility/2006" xmlns:aink="http://schemas.microsoft.com/office/drawing/2016/ink" xmlns:am3d="http://schemas.microsoft.com/office/drawing/2017/model3d" xmlns:o="urn:schemas-microsoft-com:office:office" xmlns:r="http://schemas.openxmlformats.org/officeDocument/2006/relationships" xmlns:m="http://schemas.openxmlformats.org/officeDocument/2006/math" xmlns:v="urn:schemas-microsoft-com:vml" xmlns:wp14="http://schemas.microsoft.com/office/word/2010/wordprocessingDrawing" xmlns:wp="http://schemas.openxmlformats.org/drawingml/2006/wordprocessingDrawing" xmlns:w10="urn:schemas-microsoft-com:office:word" xmlns:w="http://schemas.openxmlformats.org/wordprocessingml/2006/main" xmlns:w14="http://schemas.microsoft.com/office/word/2010/wordml" xmlns:w15="http://schemas.microsoft.com/office/word/2012/wordml" xmlns:w16cex="http://schemas.microsoft.com/office/word/2018/wordml/cex" xmlns:w16cid="http://schemas.microsoft.com/office/word/2016/wordml/cid" xmlns:w16="http://schemas.microsoft.com/office/word/2018/wordml" xmlns:w16sdtdh="http://schemas.microsoft.com/office/word/2020/wordml/sdtdatahash" xmlns:w16se="http://schemas.microsoft.com/office/word/2015/wordml/symex" xmlns:wpg="http://schemas.microsoft.com/office/word/2010/wordprocessingGroup" xmlns:wpi="http://schemas.microsoft.com/office/word/2010/wordprocessingInk" xmlns:wne="http://schemas.microsoft.com/office/word/2006/wordml" xmlns:wps="http://schemas.microsoft.com/office/word/2010/wordprocessingShape" mc:Ignorable="w14 w15 w16se w16cid w16 w16cex w16sdtdh wp14">
   <w:body>
     <w:p>
       <w:pPr>
@@ -149,13 +149,8 @@
         <w:t xml:space="preserve"> </w:t>
       </w:r>
       <w:r>
-        <w:t>Meri/</w:t>
-      </w:r>
-      <w:proofErr w:type="spellStart"/>
-      <w:r>
-        <w:t>Apni</w:t>
-      </w:r>
-      <w:proofErr w:type="spellEnd"/>
+        <w:t>Meri/Apni</w:t>
+      </w:r>
       <w:r>
         <w:t xml:space="preserve"> Dictionary   </w:t>
       </w:r>
@@ -183,15 +178,7 @@
         <w:spacing w:after="0"/>
       </w:pPr>
       <w:r>
-        <w:t xml:space="preserve">If Else &amp; </w:t>
-      </w:r>
-      <w:proofErr w:type="spellStart"/>
-      <w:r>
-        <w:t>Elif</w:t>
-      </w:r>
-      <w:proofErr w:type="spellEnd"/>
-      <w:r>
-        <w:t xml:space="preserve"> Conditionals In Python  </w:t>
+        <w:t xml:space="preserve">If Else &amp; Elif Conditionals In Python  </w:t>
       </w:r>
     </w:p>
     <w:p>
@@ -381,15 +368,7 @@
         <w:spacing w:after="0"/>
       </w:pPr>
       <w:r>
-        <w:t xml:space="preserve">Open(), Read() &amp; </w:t>
-      </w:r>
-      <w:proofErr w:type="spellStart"/>
-      <w:r>
-        <w:t>Readline</w:t>
-      </w:r>
-      <w:proofErr w:type="spellEnd"/>
-      <w:r>
-        <w:t xml:space="preserve">() For Reading File </w:t>
+        <w:t xml:space="preserve">Open(), Read() &amp; Readline() For Reading File </w:t>
       </w:r>
     </w:p>
     <w:p>
@@ -687,15 +666,7 @@
       </w:pPr>
       <w:r>
         <w:lastRenderedPageBreak/>
-        <w:t>Self &amp; __</w:t>
-      </w:r>
-      <w:proofErr w:type="spellStart"/>
-      <w:r>
-        <w:t>init</w:t>
-      </w:r>
-      <w:proofErr w:type="spellEnd"/>
-      <w:r>
-        <w:t xml:space="preserve">__() (Constructors)  </w:t>
+        <w:t xml:space="preserve">Self &amp; __init__() (Constructors)  </w:t>
       </w:r>
     </w:p>
     <w:p>
@@ -867,23 +838,24 @@
           <w:sz w:val="16"/>
           <w:szCs w:val="16"/>
         </w:rPr>
-        <w:t xml:space="preserve">Operator Overloading &amp; </w:t>
-      </w:r>
-      <w:proofErr w:type="spellStart"/>
-      <w:r>
+        <w:t xml:space="preserve">Operator Overloading &amp; Dunder Methods  </w:t>
+      </w:r>
+    </w:p>
+    <w:p>
+      <w:pPr>
+        <w:pStyle w:val="ListParagraph"/>
+        <w:spacing w:after="0"/>
         <w:rPr>
           <w:sz w:val="16"/>
           <w:szCs w:val="16"/>
         </w:rPr>
-        <w:t>Dunder</w:t>
-      </w:r>
-      <w:proofErr w:type="spellEnd"/>
+      </w:pPr>
       <w:r>
         <w:rPr>
           <w:sz w:val="16"/>
           <w:szCs w:val="16"/>
         </w:rPr>
-        <w:t xml:space="preserve"> Methods  </w:t>
+        <w:t xml:space="preserve">Abstract Base Class &amp; @abstractmethod </w:t>
       </w:r>
     </w:p>
     <w:p>
@@ -900,74 +872,888 @@
           <w:sz w:val="16"/>
           <w:szCs w:val="16"/>
         </w:rPr>
-        <w:t>Abstract Base Class &amp; @</w:t>
-      </w:r>
-      <w:proofErr w:type="spellStart"/>
-      <w:r>
+        <w:t xml:space="preserve">Setters &amp; Property Decorators </w:t>
+      </w:r>
+    </w:p>
+    <w:p>
+      <w:pPr>
+        <w:pStyle w:val="ListParagraph"/>
+        <w:spacing w:after="0"/>
         <w:rPr>
           <w:sz w:val="16"/>
           <w:szCs w:val="16"/>
         </w:rPr>
-        <w:t>abstractmethod</w:t>
-      </w:r>
-      <w:proofErr w:type="spellEnd"/>
+      </w:pPr>
       <w:r>
         <w:rPr>
           <w:sz w:val="16"/>
           <w:szCs w:val="16"/>
         </w:rPr>
+        <w:t xml:space="preserve">Object Introspection </w:t>
+      </w:r>
+    </w:p>
+    <w:p>
+      <w:pPr>
+        <w:pStyle w:val="ListParagraph"/>
+        <w:numPr>
+          <w:ilvl w:val="0"/>
+          <w:numId w:val="1"/>
+        </w:numPr>
+        <w:spacing w:after="0"/>
+      </w:pPr>
+      <w:r>
+        <w:t xml:space="preserve">Python Mini Project #1 </w:t>
+      </w:r>
+    </w:p>
+    <w:p/>
+    <w:p>
+      <w:r>
+        <w:t>Calculator</w:t>
+      </w:r>
+      <w:r>
         <w:t xml:space="preserve"> </w:t>
       </w:r>
-    </w:p>
-    <w:p>
-      <w:pPr>
-        <w:pStyle w:val="ListParagraph"/>
-        <w:spacing w:after="0"/>
-        <w:rPr>
-          <w:sz w:val="16"/>
-          <w:szCs w:val="16"/>
-        </w:rPr>
-      </w:pPr>
-      <w:r>
-        <w:rPr>
-          <w:sz w:val="16"/>
-          <w:szCs w:val="16"/>
-        </w:rPr>
-        <w:t xml:space="preserve">Setters &amp; Property Decorators </w:t>
-      </w:r>
-    </w:p>
-    <w:p>
-      <w:pPr>
-        <w:pStyle w:val="ListParagraph"/>
-        <w:spacing w:after="0"/>
-        <w:rPr>
-          <w:sz w:val="16"/>
-          <w:szCs w:val="16"/>
-        </w:rPr>
-      </w:pPr>
-      <w:r>
-        <w:rPr>
-          <w:sz w:val="16"/>
-          <w:szCs w:val="16"/>
-        </w:rPr>
-        <w:t xml:space="preserve">Object Introspection </w:t>
-      </w:r>
-    </w:p>
-    <w:p>
-      <w:pPr>
-        <w:pStyle w:val="ListParagraph"/>
-        <w:numPr>
-          <w:ilvl w:val="0"/>
-          <w:numId w:val="1"/>
-        </w:numPr>
-        <w:spacing w:after="0"/>
-      </w:pPr>
-      <w:r>
-        <w:t xml:space="preserve">Python Mini Project #1 </w:t>
-      </w:r>
-      <w:bookmarkStart w:id="0" w:name="_GoBack"/>
-      <w:bookmarkEnd w:id="0"/>
-    </w:p>
+      <w:r>
+        <w:t>best/</w:t>
+      </w:r>
+      <w:r>
+        <w:t>shortest</w:t>
+      </w:r>
+      <w:r>
+        <w:t>:</w:t>
+      </w:r>
+    </w:p>
+    <w:p>
+      <w:pPr>
+        <w:shd w:val="clear" w:color="auto" w:fill="1B2B34"/>
+        <w:spacing w:after="0" w:line="330" w:lineRule="atLeast"/>
+        <w:rPr>
+          <w:rFonts w:ascii="Cascadia Code" w:eastAsia="Times New Roman" w:hAnsi="Cascadia Code" w:cs="Times New Roman"/>
+          <w:color w:val="FFFFFF"/>
+          <w:sz w:val="24"/>
+          <w:szCs w:val="24"/>
+          <w:lang w:val="en-US"/>
+        </w:rPr>
+      </w:pPr>
+      <w:r>
+        <w:rPr>
+          <w:rFonts w:ascii="Cascadia Code" w:eastAsia="Times New Roman" w:hAnsi="Cascadia Code" w:cs="Times New Roman"/>
+          <w:color w:val="FFFFFF"/>
+          <w:sz w:val="24"/>
+          <w:szCs w:val="24"/>
+          <w:lang w:val="en-US"/>
+        </w:rPr>
+        <w:t xml:space="preserve">a </w:t>
+      </w:r>
+      <w:r>
+        <w:rPr>
+          <w:rFonts w:ascii="Cascadia Code" w:eastAsia="Times New Roman" w:hAnsi="Cascadia Code" w:cs="Times New Roman"/>
+          <w:color w:val="5FB3B3"/>
+          <w:sz w:val="24"/>
+          <w:szCs w:val="24"/>
+          <w:lang w:val="en-US"/>
+        </w:rPr>
+        <w:t>=</w:t>
+      </w:r>
+      <w:r>
+        <w:rPr>
+          <w:rFonts w:ascii="Cascadia Code" w:eastAsia="Times New Roman" w:hAnsi="Cascadia Code" w:cs="Times New Roman"/>
+          <w:color w:val="FFFFFF"/>
+          <w:sz w:val="24"/>
+          <w:szCs w:val="24"/>
+          <w:lang w:val="en-US"/>
+        </w:rPr>
+        <w:t xml:space="preserve"> </w:t>
+      </w:r>
+      <w:r>
+        <w:rPr>
+          <w:rFonts w:ascii="Cascadia Code" w:eastAsia="Times New Roman" w:hAnsi="Cascadia Code" w:cs="Times New Roman"/>
+          <w:color w:val="5FB3B3"/>
+          <w:sz w:val="24"/>
+          <w:szCs w:val="24"/>
+          <w:lang w:val="en-US"/>
+        </w:rPr>
+        <w:t>(</w:t>
+      </w:r>
+      <w:r>
+        <w:rPr>
+          <w:rFonts w:ascii="Cascadia Code" w:eastAsia="Times New Roman" w:hAnsi="Cascadia Code" w:cs="Times New Roman"/>
+          <w:color w:val="5A9BCF"/>
+          <w:sz w:val="24"/>
+          <w:szCs w:val="24"/>
+          <w:lang w:val="en-US"/>
+        </w:rPr>
+        <w:t>input</w:t>
+      </w:r>
+      <w:r>
+        <w:rPr>
+          <w:rFonts w:ascii="Cascadia Code" w:eastAsia="Times New Roman" w:hAnsi="Cascadia Code" w:cs="Times New Roman"/>
+          <w:color w:val="5FB3B3"/>
+          <w:sz w:val="24"/>
+          <w:szCs w:val="24"/>
+          <w:lang w:val="en-US"/>
+        </w:rPr>
+        <w:t>("</w:t>
+      </w:r>
+      <w:r>
+        <w:rPr>
+          <w:rFonts w:ascii="Cascadia Code" w:eastAsia="Times New Roman" w:hAnsi="Cascadia Code" w:cs="Times New Roman"/>
+          <w:color w:val="99C794"/>
+          <w:sz w:val="24"/>
+          <w:szCs w:val="24"/>
+          <w:lang w:val="en-US"/>
+        </w:rPr>
+        <w:t xml:space="preserve">Enter first num: </w:t>
+      </w:r>
+      <w:r>
+        <w:rPr>
+          <w:rFonts w:ascii="Cascadia Code" w:eastAsia="Times New Roman" w:hAnsi="Cascadia Code" w:cs="Times New Roman"/>
+          <w:color w:val="5FB3B3"/>
+          <w:sz w:val="24"/>
+          <w:szCs w:val="24"/>
+          <w:lang w:val="en-US"/>
+        </w:rPr>
+        <w:t>"))</w:t>
+      </w:r>
+    </w:p>
+    <w:p>
+      <w:pPr>
+        <w:shd w:val="clear" w:color="auto" w:fill="1B2B34"/>
+        <w:spacing w:after="0" w:line="330" w:lineRule="atLeast"/>
+        <w:rPr>
+          <w:rFonts w:ascii="Cascadia Code" w:eastAsia="Times New Roman" w:hAnsi="Cascadia Code" w:cs="Times New Roman"/>
+          <w:color w:val="FFFFFF"/>
+          <w:sz w:val="24"/>
+          <w:szCs w:val="24"/>
+          <w:lang w:val="en-US"/>
+        </w:rPr>
+      </w:pPr>
+      <w:r>
+        <w:rPr>
+          <w:rFonts w:ascii="Cascadia Code" w:eastAsia="Times New Roman" w:hAnsi="Cascadia Code" w:cs="Times New Roman"/>
+          <w:color w:val="FFFFFF"/>
+          <w:sz w:val="24"/>
+          <w:szCs w:val="24"/>
+          <w:lang w:val="en-US"/>
+        </w:rPr>
+        <w:t xml:space="preserve">operator </w:t>
+      </w:r>
+      <w:r>
+        <w:rPr>
+          <w:rFonts w:ascii="Cascadia Code" w:eastAsia="Times New Roman" w:hAnsi="Cascadia Code" w:cs="Times New Roman"/>
+          <w:color w:val="5FB3B3"/>
+          <w:sz w:val="24"/>
+          <w:szCs w:val="24"/>
+          <w:lang w:val="en-US"/>
+        </w:rPr>
+        <w:t>=</w:t>
+      </w:r>
+      <w:r>
+        <w:rPr>
+          <w:rFonts w:ascii="Cascadia Code" w:eastAsia="Times New Roman" w:hAnsi="Cascadia Code" w:cs="Times New Roman"/>
+          <w:color w:val="FFFFFF"/>
+          <w:sz w:val="24"/>
+          <w:szCs w:val="24"/>
+          <w:lang w:val="en-US"/>
+        </w:rPr>
+        <w:t xml:space="preserve"> </w:t>
+      </w:r>
+      <w:r>
+        <w:rPr>
+          <w:rFonts w:ascii="Cascadia Code" w:eastAsia="Times New Roman" w:hAnsi="Cascadia Code" w:cs="Times New Roman"/>
+          <w:color w:val="5FB3B3"/>
+          <w:sz w:val="24"/>
+          <w:szCs w:val="24"/>
+          <w:lang w:val="en-US"/>
+        </w:rPr>
+        <w:t>(</w:t>
+      </w:r>
+      <w:r>
+        <w:rPr>
+          <w:rFonts w:ascii="Cascadia Code" w:eastAsia="Times New Roman" w:hAnsi="Cascadia Code" w:cs="Times New Roman"/>
+          <w:color w:val="5A9BCF"/>
+          <w:sz w:val="24"/>
+          <w:szCs w:val="24"/>
+          <w:lang w:val="en-US"/>
+        </w:rPr>
+        <w:t>input</w:t>
+      </w:r>
+      <w:r>
+        <w:rPr>
+          <w:rFonts w:ascii="Cascadia Code" w:eastAsia="Times New Roman" w:hAnsi="Cascadia Code" w:cs="Times New Roman"/>
+          <w:color w:val="5FB3B3"/>
+          <w:sz w:val="24"/>
+          <w:szCs w:val="24"/>
+          <w:lang w:val="en-US"/>
+        </w:rPr>
+        <w:t>("</w:t>
+      </w:r>
+      <w:r>
+        <w:rPr>
+          <w:rFonts w:ascii="Cascadia Code" w:eastAsia="Times New Roman" w:hAnsi="Cascadia Code" w:cs="Times New Roman"/>
+          <w:color w:val="99C794"/>
+          <w:sz w:val="24"/>
+          <w:szCs w:val="24"/>
+          <w:lang w:val="en-US"/>
+        </w:rPr>
+        <w:t xml:space="preserve">Enter Operator: </w:t>
+      </w:r>
+      <w:r>
+        <w:rPr>
+          <w:rFonts w:ascii="Cascadia Code" w:eastAsia="Times New Roman" w:hAnsi="Cascadia Code" w:cs="Times New Roman"/>
+          <w:color w:val="5FB3B3"/>
+          <w:sz w:val="24"/>
+          <w:szCs w:val="24"/>
+          <w:lang w:val="en-US"/>
+        </w:rPr>
+        <w:t>"))</w:t>
+      </w:r>
+    </w:p>
+    <w:p>
+      <w:pPr>
+        <w:shd w:val="clear" w:color="auto" w:fill="1B2B34"/>
+        <w:spacing w:after="0" w:line="330" w:lineRule="atLeast"/>
+        <w:rPr>
+          <w:rFonts w:ascii="Cascadia Code" w:eastAsia="Times New Roman" w:hAnsi="Cascadia Code" w:cs="Times New Roman"/>
+          <w:color w:val="FFFFFF"/>
+          <w:sz w:val="24"/>
+          <w:szCs w:val="24"/>
+          <w:lang w:val="en-US"/>
+        </w:rPr>
+      </w:pPr>
+      <w:r>
+        <w:rPr>
+          <w:rFonts w:ascii="Cascadia Code" w:eastAsia="Times New Roman" w:hAnsi="Cascadia Code" w:cs="Times New Roman"/>
+          <w:color w:val="FFFFFF"/>
+          <w:sz w:val="24"/>
+          <w:szCs w:val="24"/>
+          <w:lang w:val="en-US"/>
+        </w:rPr>
+        <w:t xml:space="preserve">b </w:t>
+      </w:r>
+      <w:r>
+        <w:rPr>
+          <w:rFonts w:ascii="Cascadia Code" w:eastAsia="Times New Roman" w:hAnsi="Cascadia Code" w:cs="Times New Roman"/>
+          <w:color w:val="5FB3B3"/>
+          <w:sz w:val="24"/>
+          <w:szCs w:val="24"/>
+          <w:lang w:val="en-US"/>
+        </w:rPr>
+        <w:t>=</w:t>
+      </w:r>
+      <w:r>
+        <w:rPr>
+          <w:rFonts w:ascii="Cascadia Code" w:eastAsia="Times New Roman" w:hAnsi="Cascadia Code" w:cs="Times New Roman"/>
+          <w:color w:val="FFFFFF"/>
+          <w:sz w:val="24"/>
+          <w:szCs w:val="24"/>
+          <w:lang w:val="en-US"/>
+        </w:rPr>
+        <w:t xml:space="preserve"> </w:t>
+      </w:r>
+      <w:r>
+        <w:rPr>
+          <w:rFonts w:ascii="Cascadia Code" w:eastAsia="Times New Roman" w:hAnsi="Cascadia Code" w:cs="Times New Roman"/>
+          <w:color w:val="5FB3B3"/>
+          <w:sz w:val="24"/>
+          <w:szCs w:val="24"/>
+          <w:lang w:val="en-US"/>
+        </w:rPr>
+        <w:t>(</w:t>
+      </w:r>
+      <w:r>
+        <w:rPr>
+          <w:rFonts w:ascii="Cascadia Code" w:eastAsia="Times New Roman" w:hAnsi="Cascadia Code" w:cs="Times New Roman"/>
+          <w:color w:val="5A9BCF"/>
+          <w:sz w:val="24"/>
+          <w:szCs w:val="24"/>
+          <w:lang w:val="en-US"/>
+        </w:rPr>
+        <w:t>input</w:t>
+      </w:r>
+      <w:r>
+        <w:rPr>
+          <w:rFonts w:ascii="Cascadia Code" w:eastAsia="Times New Roman" w:hAnsi="Cascadia Code" w:cs="Times New Roman"/>
+          <w:color w:val="5FB3B3"/>
+          <w:sz w:val="24"/>
+          <w:szCs w:val="24"/>
+          <w:lang w:val="en-US"/>
+        </w:rPr>
+        <w:t>("</w:t>
+      </w:r>
+      <w:r>
+        <w:rPr>
+          <w:rFonts w:ascii="Cascadia Code" w:eastAsia="Times New Roman" w:hAnsi="Cascadia Code" w:cs="Times New Roman"/>
+          <w:color w:val="99C794"/>
+          <w:sz w:val="24"/>
+          <w:szCs w:val="24"/>
+          <w:lang w:val="en-US"/>
+        </w:rPr>
+        <w:t xml:space="preserve">Enter Second num: </w:t>
+      </w:r>
+      <w:r>
+        <w:rPr>
+          <w:rFonts w:ascii="Cascadia Code" w:eastAsia="Times New Roman" w:hAnsi="Cascadia Code" w:cs="Times New Roman"/>
+          <w:color w:val="5FB3B3"/>
+          <w:sz w:val="24"/>
+          <w:szCs w:val="24"/>
+          <w:lang w:val="en-US"/>
+        </w:rPr>
+        <w:t>"))</w:t>
+      </w:r>
+    </w:p>
+    <w:p>
+      <w:pPr>
+        <w:shd w:val="clear" w:color="auto" w:fill="1B2B34"/>
+        <w:spacing w:after="0" w:line="330" w:lineRule="atLeast"/>
+        <w:rPr>
+          <w:rFonts w:ascii="Cascadia Code" w:eastAsia="Times New Roman" w:hAnsi="Cascadia Code" w:cs="Times New Roman"/>
+          <w:color w:val="FFFFFF"/>
+          <w:sz w:val="24"/>
+          <w:szCs w:val="24"/>
+          <w:lang w:val="en-US"/>
+        </w:rPr>
+      </w:pPr>
+    </w:p>
+    <w:p>
+      <w:pPr>
+        <w:shd w:val="clear" w:color="auto" w:fill="1B2B34"/>
+        <w:spacing w:after="0" w:line="330" w:lineRule="atLeast"/>
+        <w:rPr>
+          <w:rFonts w:ascii="Cascadia Code" w:eastAsia="Times New Roman" w:hAnsi="Cascadia Code" w:cs="Times New Roman"/>
+          <w:color w:val="FFFFFF"/>
+          <w:sz w:val="24"/>
+          <w:szCs w:val="24"/>
+          <w:lang w:val="en-US"/>
+        </w:rPr>
+      </w:pPr>
+      <w:r>
+        <w:rPr>
+          <w:rFonts w:ascii="Cascadia Code" w:eastAsia="Times New Roman" w:hAnsi="Cascadia Code" w:cs="Times New Roman"/>
+          <w:color w:val="FFFFFF"/>
+          <w:sz w:val="24"/>
+          <w:szCs w:val="24"/>
+          <w:lang w:val="en-US"/>
+        </w:rPr>
+        <w:t xml:space="preserve">expression </w:t>
+      </w:r>
+      <w:r>
+        <w:rPr>
+          <w:rFonts w:ascii="Cascadia Code" w:eastAsia="Times New Roman" w:hAnsi="Cascadia Code" w:cs="Times New Roman"/>
+          <w:color w:val="5FB3B3"/>
+          <w:sz w:val="24"/>
+          <w:szCs w:val="24"/>
+          <w:lang w:val="en-US"/>
+        </w:rPr>
+        <w:t>=</w:t>
+      </w:r>
+      <w:r>
+        <w:rPr>
+          <w:rFonts w:ascii="Cascadia Code" w:eastAsia="Times New Roman" w:hAnsi="Cascadia Code" w:cs="Times New Roman"/>
+          <w:color w:val="FFFFFF"/>
+          <w:sz w:val="24"/>
+          <w:szCs w:val="24"/>
+          <w:lang w:val="en-US"/>
+        </w:rPr>
+        <w:t xml:space="preserve"> a </w:t>
+      </w:r>
+      <w:r>
+        <w:rPr>
+          <w:rFonts w:ascii="Cascadia Code" w:eastAsia="Times New Roman" w:hAnsi="Cascadia Code" w:cs="Times New Roman"/>
+          <w:color w:val="5FB3B3"/>
+          <w:sz w:val="24"/>
+          <w:szCs w:val="24"/>
+          <w:lang w:val="en-US"/>
+        </w:rPr>
+        <w:t>+</w:t>
+      </w:r>
+      <w:r>
+        <w:rPr>
+          <w:rFonts w:ascii="Cascadia Code" w:eastAsia="Times New Roman" w:hAnsi="Cascadia Code" w:cs="Times New Roman"/>
+          <w:color w:val="FFFFFF"/>
+          <w:sz w:val="24"/>
+          <w:szCs w:val="24"/>
+          <w:lang w:val="en-US"/>
+        </w:rPr>
+        <w:t xml:space="preserve"> operator </w:t>
+      </w:r>
+      <w:r>
+        <w:rPr>
+          <w:rFonts w:ascii="Cascadia Code" w:eastAsia="Times New Roman" w:hAnsi="Cascadia Code" w:cs="Times New Roman"/>
+          <w:color w:val="5FB3B3"/>
+          <w:sz w:val="24"/>
+          <w:szCs w:val="24"/>
+          <w:lang w:val="en-US"/>
+        </w:rPr>
+        <w:t>+</w:t>
+      </w:r>
+      <w:r>
+        <w:rPr>
+          <w:rFonts w:ascii="Cascadia Code" w:eastAsia="Times New Roman" w:hAnsi="Cascadia Code" w:cs="Times New Roman"/>
+          <w:color w:val="FFFFFF"/>
+          <w:sz w:val="24"/>
+          <w:szCs w:val="24"/>
+          <w:lang w:val="en-US"/>
+        </w:rPr>
+        <w:t xml:space="preserve"> b</w:t>
+      </w:r>
+    </w:p>
+    <w:p>
+      <w:pPr>
+        <w:shd w:val="clear" w:color="auto" w:fill="1B2B34"/>
+        <w:spacing w:after="0" w:line="330" w:lineRule="atLeast"/>
+        <w:rPr>
+          <w:rFonts w:ascii="Cascadia Code" w:eastAsia="Times New Roman" w:hAnsi="Cascadia Code" w:cs="Times New Roman"/>
+          <w:color w:val="FFFFFF"/>
+          <w:sz w:val="24"/>
+          <w:szCs w:val="24"/>
+          <w:lang w:val="en-US"/>
+        </w:rPr>
+      </w:pPr>
+      <w:r>
+        <w:rPr>
+          <w:rFonts w:ascii="Cascadia Code" w:eastAsia="Times New Roman" w:hAnsi="Cascadia Code" w:cs="Times New Roman"/>
+          <w:color w:val="FFFFFF"/>
+          <w:sz w:val="24"/>
+          <w:szCs w:val="24"/>
+          <w:lang w:val="en-US"/>
+        </w:rPr>
+        <w:t xml:space="preserve">mydict </w:t>
+      </w:r>
+      <w:r>
+        <w:rPr>
+          <w:rFonts w:ascii="Cascadia Code" w:eastAsia="Times New Roman" w:hAnsi="Cascadia Code" w:cs="Times New Roman"/>
+          <w:color w:val="5FB3B3"/>
+          <w:sz w:val="24"/>
+          <w:szCs w:val="24"/>
+          <w:lang w:val="en-US"/>
+        </w:rPr>
+        <w:t>=</w:t>
+      </w:r>
+      <w:r>
+        <w:rPr>
+          <w:rFonts w:ascii="Cascadia Code" w:eastAsia="Times New Roman" w:hAnsi="Cascadia Code" w:cs="Times New Roman"/>
+          <w:color w:val="FFFFFF"/>
+          <w:sz w:val="24"/>
+          <w:szCs w:val="24"/>
+          <w:lang w:val="en-US"/>
+        </w:rPr>
+        <w:t xml:space="preserve"> </w:t>
+      </w:r>
+      <w:r>
+        <w:rPr>
+          <w:rFonts w:ascii="Cascadia Code" w:eastAsia="Times New Roman" w:hAnsi="Cascadia Code" w:cs="Times New Roman"/>
+          <w:color w:val="5FB3B3"/>
+          <w:sz w:val="24"/>
+          <w:szCs w:val="24"/>
+          <w:lang w:val="en-US"/>
+        </w:rPr>
+        <w:t>{"</w:t>
+      </w:r>
+      <w:r>
+        <w:rPr>
+          <w:rFonts w:ascii="Cascadia Code" w:eastAsia="Times New Roman" w:hAnsi="Cascadia Code" w:cs="Times New Roman"/>
+          <w:color w:val="99C794"/>
+          <w:sz w:val="24"/>
+          <w:szCs w:val="24"/>
+          <w:lang w:val="en-US"/>
+        </w:rPr>
+        <w:t>45*3</w:t>
+      </w:r>
+      <w:r>
+        <w:rPr>
+          <w:rFonts w:ascii="Cascadia Code" w:eastAsia="Times New Roman" w:hAnsi="Cascadia Code" w:cs="Times New Roman"/>
+          <w:color w:val="5FB3B3"/>
+          <w:sz w:val="24"/>
+          <w:szCs w:val="24"/>
+          <w:lang w:val="en-US"/>
+        </w:rPr>
+        <w:t>":"</w:t>
+      </w:r>
+      <w:r>
+        <w:rPr>
+          <w:rFonts w:ascii="Cascadia Code" w:eastAsia="Times New Roman" w:hAnsi="Cascadia Code" w:cs="Times New Roman"/>
+          <w:color w:val="99C794"/>
+          <w:sz w:val="24"/>
+          <w:szCs w:val="24"/>
+          <w:lang w:val="en-US"/>
+        </w:rPr>
+        <w:t>Error!</w:t>
+      </w:r>
+      <w:r>
+        <w:rPr>
+          <w:rFonts w:ascii="Cascadia Code" w:eastAsia="Times New Roman" w:hAnsi="Cascadia Code" w:cs="Times New Roman"/>
+          <w:color w:val="5FB3B3"/>
+          <w:sz w:val="24"/>
+          <w:szCs w:val="24"/>
+          <w:lang w:val="en-US"/>
+        </w:rPr>
+        <w:t>","</w:t>
+      </w:r>
+      <w:r>
+        <w:rPr>
+          <w:rFonts w:ascii="Cascadia Code" w:eastAsia="Times New Roman" w:hAnsi="Cascadia Code" w:cs="Times New Roman"/>
+          <w:color w:val="99C794"/>
+          <w:sz w:val="24"/>
+          <w:szCs w:val="24"/>
+          <w:lang w:val="en-US"/>
+        </w:rPr>
+        <w:t>56+9</w:t>
+      </w:r>
+      <w:r>
+        <w:rPr>
+          <w:rFonts w:ascii="Cascadia Code" w:eastAsia="Times New Roman" w:hAnsi="Cascadia Code" w:cs="Times New Roman"/>
+          <w:color w:val="5FB3B3"/>
+          <w:sz w:val="24"/>
+          <w:szCs w:val="24"/>
+          <w:lang w:val="en-US"/>
+        </w:rPr>
+        <w:t>":"</w:t>
+      </w:r>
+      <w:r>
+        <w:rPr>
+          <w:rFonts w:ascii="Cascadia Code" w:eastAsia="Times New Roman" w:hAnsi="Cascadia Code" w:cs="Times New Roman"/>
+          <w:color w:val="99C794"/>
+          <w:sz w:val="24"/>
+          <w:szCs w:val="24"/>
+          <w:lang w:val="en-US"/>
+        </w:rPr>
+        <w:t>Error!</w:t>
+      </w:r>
+      <w:r>
+        <w:rPr>
+          <w:rFonts w:ascii="Cascadia Code" w:eastAsia="Times New Roman" w:hAnsi="Cascadia Code" w:cs="Times New Roman"/>
+          <w:color w:val="5FB3B3"/>
+          <w:sz w:val="24"/>
+          <w:szCs w:val="24"/>
+          <w:lang w:val="en-US"/>
+        </w:rPr>
+        <w:t>","</w:t>
+      </w:r>
+      <w:r>
+        <w:rPr>
+          <w:rFonts w:ascii="Cascadia Code" w:eastAsia="Times New Roman" w:hAnsi="Cascadia Code" w:cs="Times New Roman"/>
+          <w:color w:val="99C794"/>
+          <w:sz w:val="24"/>
+          <w:szCs w:val="24"/>
+          <w:lang w:val="en-US"/>
+        </w:rPr>
+        <w:t>56/6</w:t>
+      </w:r>
+      <w:r>
+        <w:rPr>
+          <w:rFonts w:ascii="Cascadia Code" w:eastAsia="Times New Roman" w:hAnsi="Cascadia Code" w:cs="Times New Roman"/>
+          <w:color w:val="5FB3B3"/>
+          <w:sz w:val="24"/>
+          <w:szCs w:val="24"/>
+          <w:lang w:val="en-US"/>
+        </w:rPr>
+        <w:t>":"</w:t>
+      </w:r>
+      <w:r>
+        <w:rPr>
+          <w:rFonts w:ascii="Cascadia Code" w:eastAsia="Times New Roman" w:hAnsi="Cascadia Code" w:cs="Times New Roman"/>
+          <w:color w:val="99C794"/>
+          <w:sz w:val="24"/>
+          <w:szCs w:val="24"/>
+          <w:lang w:val="en-US"/>
+        </w:rPr>
+        <w:t>Error!</w:t>
+      </w:r>
+      <w:r>
+        <w:rPr>
+          <w:rFonts w:ascii="Cascadia Code" w:eastAsia="Times New Roman" w:hAnsi="Cascadia Code" w:cs="Times New Roman"/>
+          <w:color w:val="5FB3B3"/>
+          <w:sz w:val="24"/>
+          <w:szCs w:val="24"/>
+          <w:lang w:val="en-US"/>
+        </w:rPr>
+        <w:t>"}</w:t>
+      </w:r>
+    </w:p>
+    <w:p>
+      <w:pPr>
+        <w:shd w:val="clear" w:color="auto" w:fill="1B2B34"/>
+        <w:spacing w:after="0" w:line="330" w:lineRule="atLeast"/>
+        <w:rPr>
+          <w:rFonts w:ascii="Cascadia Code" w:eastAsia="Times New Roman" w:hAnsi="Cascadia Code" w:cs="Times New Roman"/>
+          <w:color w:val="FFFFFF"/>
+          <w:sz w:val="24"/>
+          <w:szCs w:val="24"/>
+          <w:lang w:val="en-US"/>
+        </w:rPr>
+      </w:pPr>
+      <w:r>
+        <w:rPr>
+          <w:rFonts w:ascii="Cascadia Code" w:eastAsia="Times New Roman" w:hAnsi="Cascadia Code" w:cs="Times New Roman"/>
+          <w:color w:val="C5A5C5"/>
+          <w:sz w:val="24"/>
+          <w:szCs w:val="24"/>
+          <w:lang w:val="en-US"/>
+        </w:rPr>
+        <w:t>if</w:t>
+      </w:r>
+      <w:r>
+        <w:rPr>
+          <w:rFonts w:ascii="Cascadia Code" w:eastAsia="Times New Roman" w:hAnsi="Cascadia Code" w:cs="Times New Roman"/>
+          <w:color w:val="FFFFFF"/>
+          <w:sz w:val="24"/>
+          <w:szCs w:val="24"/>
+          <w:lang w:val="en-US"/>
+        </w:rPr>
+        <w:t xml:space="preserve"> expression </w:t>
+      </w:r>
+      <w:r>
+        <w:rPr>
+          <w:rFonts w:ascii="Cascadia Code" w:eastAsia="Times New Roman" w:hAnsi="Cascadia Code" w:cs="Times New Roman"/>
+          <w:color w:val="5FB3B3"/>
+          <w:sz w:val="24"/>
+          <w:szCs w:val="24"/>
+          <w:lang w:val="en-US"/>
+        </w:rPr>
+        <w:t>in</w:t>
+      </w:r>
+      <w:r>
+        <w:rPr>
+          <w:rFonts w:ascii="Cascadia Code" w:eastAsia="Times New Roman" w:hAnsi="Cascadia Code" w:cs="Times New Roman"/>
+          <w:color w:val="FFFFFF"/>
+          <w:sz w:val="24"/>
+          <w:szCs w:val="24"/>
+          <w:lang w:val="en-US"/>
+        </w:rPr>
+        <w:t xml:space="preserve"> mydict</w:t>
+      </w:r>
+      <w:r>
+        <w:rPr>
+          <w:rFonts w:ascii="Cascadia Code" w:eastAsia="Times New Roman" w:hAnsi="Cascadia Code" w:cs="Times New Roman"/>
+          <w:color w:val="5FB3B3"/>
+          <w:sz w:val="24"/>
+          <w:szCs w:val="24"/>
+          <w:lang w:val="en-US"/>
+        </w:rPr>
+        <w:t>:</w:t>
+      </w:r>
+    </w:p>
+    <w:p>
+      <w:pPr>
+        <w:shd w:val="clear" w:color="auto" w:fill="1B2B34"/>
+        <w:spacing w:after="0" w:line="330" w:lineRule="atLeast"/>
+        <w:rPr>
+          <w:rFonts w:ascii="Cascadia Code" w:eastAsia="Times New Roman" w:hAnsi="Cascadia Code" w:cs="Times New Roman"/>
+          <w:color w:val="FFFFFF"/>
+          <w:sz w:val="24"/>
+          <w:szCs w:val="24"/>
+          <w:lang w:val="en-US"/>
+        </w:rPr>
+      </w:pPr>
+      <w:r>
+        <w:rPr>
+          <w:rFonts w:ascii="Cascadia Code" w:eastAsia="Times New Roman" w:hAnsi="Cascadia Code" w:cs="Times New Roman"/>
+          <w:color w:val="FFFFFF"/>
+          <w:sz w:val="24"/>
+          <w:szCs w:val="24"/>
+          <w:lang w:val="en-US"/>
+        </w:rPr>
+        <w:t xml:space="preserve">    </w:t>
+      </w:r>
+      <w:r>
+        <w:rPr>
+          <w:rFonts w:ascii="Cascadia Code" w:eastAsia="Times New Roman" w:hAnsi="Cascadia Code" w:cs="Times New Roman"/>
+          <w:color w:val="5A9BCF"/>
+          <w:sz w:val="24"/>
+          <w:szCs w:val="24"/>
+          <w:lang w:val="en-US"/>
+        </w:rPr>
+        <w:t>print</w:t>
+      </w:r>
+      <w:r>
+        <w:rPr>
+          <w:rFonts w:ascii="Cascadia Code" w:eastAsia="Times New Roman" w:hAnsi="Cascadia Code" w:cs="Times New Roman"/>
+          <w:color w:val="5FB3B3"/>
+          <w:sz w:val="24"/>
+          <w:szCs w:val="24"/>
+          <w:lang w:val="en-US"/>
+        </w:rPr>
+        <w:t>(</w:t>
+      </w:r>
+      <w:r>
+        <w:rPr>
+          <w:rFonts w:ascii="Cascadia Code" w:eastAsia="Times New Roman" w:hAnsi="Cascadia Code" w:cs="Times New Roman"/>
+          <w:color w:val="5A9BCF"/>
+          <w:sz w:val="24"/>
+          <w:szCs w:val="24"/>
+          <w:lang w:val="en-US"/>
+        </w:rPr>
+        <w:t>mydict</w:t>
+      </w:r>
+      <w:r>
+        <w:rPr>
+          <w:rFonts w:ascii="Cascadia Code" w:eastAsia="Times New Roman" w:hAnsi="Cascadia Code" w:cs="Times New Roman"/>
+          <w:color w:val="5FB3B3"/>
+          <w:sz w:val="24"/>
+          <w:szCs w:val="24"/>
+          <w:lang w:val="en-US"/>
+        </w:rPr>
+        <w:t>[</w:t>
+      </w:r>
+      <w:r>
+        <w:rPr>
+          <w:rFonts w:ascii="Cascadia Code" w:eastAsia="Times New Roman" w:hAnsi="Cascadia Code" w:cs="Times New Roman"/>
+          <w:color w:val="5A9BCF"/>
+          <w:sz w:val="24"/>
+          <w:szCs w:val="24"/>
+          <w:lang w:val="en-US"/>
+        </w:rPr>
+        <w:t>expression</w:t>
+      </w:r>
+      <w:r>
+        <w:rPr>
+          <w:rFonts w:ascii="Cascadia Code" w:eastAsia="Times New Roman" w:hAnsi="Cascadia Code" w:cs="Times New Roman"/>
+          <w:color w:val="5FB3B3"/>
+          <w:sz w:val="24"/>
+          <w:szCs w:val="24"/>
+          <w:lang w:val="en-US"/>
+        </w:rPr>
+        <w:t>])</w:t>
+      </w:r>
+    </w:p>
+    <w:p>
+      <w:pPr>
+        <w:shd w:val="clear" w:color="auto" w:fill="1B2B34"/>
+        <w:spacing w:after="0" w:line="330" w:lineRule="atLeast"/>
+        <w:rPr>
+          <w:rFonts w:ascii="Cascadia Code" w:eastAsia="Times New Roman" w:hAnsi="Cascadia Code" w:cs="Times New Roman"/>
+          <w:color w:val="FFFFFF"/>
+          <w:sz w:val="24"/>
+          <w:szCs w:val="24"/>
+          <w:lang w:val="en-US"/>
+        </w:rPr>
+      </w:pPr>
+      <w:r>
+        <w:rPr>
+          <w:rFonts w:ascii="Cascadia Code" w:eastAsia="Times New Roman" w:hAnsi="Cascadia Code" w:cs="Times New Roman"/>
+          <w:color w:val="C5A5C5"/>
+          <w:sz w:val="24"/>
+          <w:szCs w:val="24"/>
+          <w:lang w:val="en-US"/>
+        </w:rPr>
+        <w:t>else</w:t>
+      </w:r>
+      <w:r>
+        <w:rPr>
+          <w:rFonts w:ascii="Cascadia Code" w:eastAsia="Times New Roman" w:hAnsi="Cascadia Code" w:cs="Times New Roman"/>
+          <w:color w:val="5FB3B3"/>
+          <w:sz w:val="24"/>
+          <w:szCs w:val="24"/>
+          <w:lang w:val="en-US"/>
+        </w:rPr>
+        <w:t>:</w:t>
+      </w:r>
+    </w:p>
+    <w:p>
+      <w:pPr>
+        <w:shd w:val="clear" w:color="auto" w:fill="1B2B34"/>
+        <w:spacing w:after="0" w:line="330" w:lineRule="atLeast"/>
+        <w:rPr>
+          <w:rFonts w:ascii="Cascadia Code" w:eastAsia="Times New Roman" w:hAnsi="Cascadia Code" w:cs="Times New Roman"/>
+          <w:color w:val="FFFFFF"/>
+          <w:sz w:val="24"/>
+          <w:szCs w:val="24"/>
+          <w:lang w:val="en-US"/>
+        </w:rPr>
+      </w:pPr>
+      <w:r>
+        <w:rPr>
+          <w:rFonts w:ascii="Cascadia Code" w:eastAsia="Times New Roman" w:hAnsi="Cascadia Code" w:cs="Times New Roman"/>
+          <w:color w:val="FFFFFF"/>
+          <w:sz w:val="24"/>
+          <w:szCs w:val="24"/>
+          <w:lang w:val="en-US"/>
+        </w:rPr>
+        <w:t xml:space="preserve">    </w:t>
+      </w:r>
+      <w:r>
+        <w:rPr>
+          <w:rFonts w:ascii="Cascadia Code" w:eastAsia="Times New Roman" w:hAnsi="Cascadia Code" w:cs="Times New Roman"/>
+          <w:color w:val="5A9BCF"/>
+          <w:sz w:val="24"/>
+          <w:szCs w:val="24"/>
+          <w:lang w:val="en-US"/>
+        </w:rPr>
+        <w:t>print</w:t>
+      </w:r>
+      <w:r>
+        <w:rPr>
+          <w:rFonts w:ascii="Cascadia Code" w:eastAsia="Times New Roman" w:hAnsi="Cascadia Code" w:cs="Times New Roman"/>
+          <w:color w:val="5FB3B3"/>
+          <w:sz w:val="24"/>
+          <w:szCs w:val="24"/>
+          <w:lang w:val="en-US"/>
+        </w:rPr>
+        <w:t>("</w:t>
+      </w:r>
+      <w:r>
+        <w:rPr>
+          <w:rFonts w:ascii="Cascadia Code" w:eastAsia="Times New Roman" w:hAnsi="Cascadia Code" w:cs="Times New Roman"/>
+          <w:color w:val="99C794"/>
+          <w:sz w:val="24"/>
+          <w:szCs w:val="24"/>
+          <w:lang w:val="en-US"/>
+        </w:rPr>
+        <w:t xml:space="preserve">Result: </w:t>
+      </w:r>
+      <w:r>
+        <w:rPr>
+          <w:rFonts w:ascii="Cascadia Code" w:eastAsia="Times New Roman" w:hAnsi="Cascadia Code" w:cs="Times New Roman"/>
+          <w:color w:val="5FB3B3"/>
+          <w:sz w:val="24"/>
+          <w:szCs w:val="24"/>
+          <w:lang w:val="en-US"/>
+        </w:rPr>
+        <w:t>",</w:t>
+      </w:r>
+      <w:r>
+        <w:rPr>
+          <w:rFonts w:ascii="Cascadia Code" w:eastAsia="Times New Roman" w:hAnsi="Cascadia Code" w:cs="Times New Roman"/>
+          <w:color w:val="5A9BCF"/>
+          <w:sz w:val="24"/>
+          <w:szCs w:val="24"/>
+          <w:lang w:val="en-US"/>
+        </w:rPr>
+        <w:t xml:space="preserve"> eval</w:t>
+      </w:r>
+      <w:r>
+        <w:rPr>
+          <w:rFonts w:ascii="Cascadia Code" w:eastAsia="Times New Roman" w:hAnsi="Cascadia Code" w:cs="Times New Roman"/>
+          <w:color w:val="5FB3B3"/>
+          <w:sz w:val="24"/>
+          <w:szCs w:val="24"/>
+          <w:lang w:val="en-US"/>
+        </w:rPr>
+        <w:t>(</w:t>
+      </w:r>
+      <w:r>
+        <w:rPr>
+          <w:rFonts w:ascii="Cascadia Code" w:eastAsia="Times New Roman" w:hAnsi="Cascadia Code" w:cs="Times New Roman"/>
+          <w:color w:val="5A9BCF"/>
+          <w:sz w:val="24"/>
+          <w:szCs w:val="24"/>
+          <w:lang w:val="en-US"/>
+        </w:rPr>
+        <w:t>expression</w:t>
+      </w:r>
+      <w:r>
+        <w:rPr>
+          <w:rFonts w:ascii="Cascadia Code" w:eastAsia="Times New Roman" w:hAnsi="Cascadia Code" w:cs="Times New Roman"/>
+          <w:color w:val="5FB3B3"/>
+          <w:sz w:val="24"/>
+          <w:szCs w:val="24"/>
+          <w:lang w:val="en-US"/>
+        </w:rPr>
+        <w:t>))</w:t>
+      </w:r>
+    </w:p>
+    <w:p/>
     <w:p/>
     <w:sectPr>
       <w:pgSz w:w="11906" w:h="16838"/>
@@ -980,7 +1766,7 @@
 </file>
 
 <file path=word/numbering.xml><?xml version="1.0" encoding="utf-8"?>
-<w:numbering xmlns:wpc="http://schemas.microsoft.com/office/word/2010/wordprocessingCanvas" xmlns:cx="http://schemas.microsoft.com/office/drawing/2014/chartex" xmlns:cx1="http://schemas.microsoft.com/office/drawing/2015/9/8/chartex" xmlns:cx2="http://schemas.microsoft.com/office/drawing/2015/10/21/chartex" xmlns:cx3="http://schemas.microsoft.com/office/drawing/2016/5/9/chartex" xmlns:cx4="http://schemas.microsoft.com/office/drawing/2016/5/10/chartex" xmlns:cx5="http://schemas.microsoft.com/office/drawing/2016/5/11/chartex" xmlns:cx6="http://schemas.microsoft.com/office/drawing/2016/5/12/chartex" xmlns:cx7="http://schemas.microsoft.com/office/drawing/2016/5/13/chartex" xmlns:cx8="http://schemas.microsoft.com/office/drawing/2016/5/14/chartex" xmlns:mc="http://schemas.openxmlformats.org/markup-compatibility/2006" xmlns:aink="http://schemas.microsoft.com/office/drawing/2016/ink" xmlns:am3d="http://schemas.microsoft.com/office/drawing/2017/model3d" xmlns:o="urn:schemas-microsoft-com:office:office" xmlns:r="http://schemas.openxmlformats.org/officeDocument/2006/relationships" xmlns:m="http://schemas.openxmlformats.org/officeDocument/2006/math" xmlns:v="urn:schemas-microsoft-com:vml" xmlns:wp14="http://schemas.microsoft.com/office/word/2010/wordprocessingDrawing" xmlns:wp="http://schemas.openxmlformats.org/drawingml/2006/wordprocessingDrawing" xmlns:w10="urn:schemas-microsoft-com:office:word" xmlns:w="http://schemas.openxmlformats.org/wordprocessingml/2006/main" xmlns:w14="http://schemas.microsoft.com/office/word/2010/wordml" xmlns:w15="http://schemas.microsoft.com/office/word/2012/wordml" xmlns:w16cid="http://schemas.microsoft.com/office/word/2016/wordml/cid" xmlns:w16se="http://schemas.microsoft.com/office/word/2015/wordml/symex" xmlns:wpg="http://schemas.microsoft.com/office/word/2010/wordprocessingGroup" xmlns:wpi="http://schemas.microsoft.com/office/word/2010/wordprocessingInk" xmlns:wne="http://schemas.microsoft.com/office/word/2006/wordml" xmlns:wps="http://schemas.microsoft.com/office/word/2010/wordprocessingShape" mc:Ignorable="w14 w15 w16se w16cid wp14">
+<w:numbering xmlns:wpc="http://schemas.microsoft.com/office/word/2010/wordprocessingCanvas" xmlns:cx="http://schemas.microsoft.com/office/drawing/2014/chartex" xmlns:cx1="http://schemas.microsoft.com/office/drawing/2015/9/8/chartex" xmlns:cx2="http://schemas.microsoft.com/office/drawing/2015/10/21/chartex" xmlns:cx3="http://schemas.microsoft.com/office/drawing/2016/5/9/chartex" xmlns:cx4="http://schemas.microsoft.com/office/drawing/2016/5/10/chartex" xmlns:cx5="http://schemas.microsoft.com/office/drawing/2016/5/11/chartex" xmlns:cx6="http://schemas.microsoft.com/office/drawing/2016/5/12/chartex" xmlns:cx7="http://schemas.microsoft.com/office/drawing/2016/5/13/chartex" xmlns:cx8="http://schemas.microsoft.com/office/drawing/2016/5/14/chartex" xmlns:mc="http://schemas.openxmlformats.org/markup-compatibility/2006" xmlns:aink="http://schemas.microsoft.com/office/drawing/2016/ink" xmlns:am3d="http://schemas.microsoft.com/office/drawing/2017/model3d" xmlns:o="urn:schemas-microsoft-com:office:office" xmlns:r="http://schemas.openxmlformats.org/officeDocument/2006/relationships" xmlns:m="http://schemas.openxmlformats.org/officeDocument/2006/math" xmlns:v="urn:schemas-microsoft-com:vml" xmlns:wp14="http://schemas.microsoft.com/office/word/2010/wordprocessingDrawing" xmlns:wp="http://schemas.openxmlformats.org/drawingml/2006/wordprocessingDrawing" xmlns:w10="urn:schemas-microsoft-com:office:word" xmlns:w="http://schemas.openxmlformats.org/wordprocessingml/2006/main" xmlns:w14="http://schemas.microsoft.com/office/word/2010/wordml" xmlns:w15="http://schemas.microsoft.com/office/word/2012/wordml" xmlns:w16cex="http://schemas.microsoft.com/office/word/2018/wordml/cex" xmlns:w16cid="http://schemas.microsoft.com/office/word/2016/wordml/cid" xmlns:w16="http://schemas.microsoft.com/office/word/2018/wordml" xmlns:w16sdtdh="http://schemas.microsoft.com/office/word/2020/wordml/sdtdatahash" xmlns:w16se="http://schemas.microsoft.com/office/word/2015/wordml/symex" xmlns:wpg="http://schemas.microsoft.com/office/word/2010/wordprocessingGroup" xmlns:wpi="http://schemas.microsoft.com/office/word/2010/wordprocessingInk" xmlns:wne="http://schemas.microsoft.com/office/word/2006/wordml" xmlns:wps="http://schemas.microsoft.com/office/word/2010/wordprocessingShape" mc:Ignorable="w14 w15 w16se w16cid w16 w16cex w16sdtdh wp14">
   <w:abstractNum w:abstractNumId="0" w15:restartNumberingAfterBreak="0">
     <w:nsid w:val="33631288"/>
     <w:multiLevelType w:val="hybridMultilevel"/>
@@ -1074,7 +1860,7 @@
 </file>
 
 <file path=word/styles.xml><?xml version="1.0" encoding="utf-8"?>
-<w:styles xmlns:mc="http://schemas.openxmlformats.org/markup-compatibility/2006" xmlns:r="http://schemas.openxmlformats.org/officeDocument/2006/relationships" xmlns:w="http://schemas.openxmlformats.org/wordprocessingml/2006/main" xmlns:w14="http://schemas.microsoft.com/office/word/2010/wordml" xmlns:w15="http://schemas.microsoft.com/office/word/2012/wordml" xmlns:w16cid="http://schemas.microsoft.com/office/word/2016/wordml/cid" xmlns:w16se="http://schemas.microsoft.com/office/word/2015/wordml/symex" mc:Ignorable="w14 w15 w16se w16cid">
+<w:styles xmlns:mc="http://schemas.openxmlformats.org/markup-compatibility/2006" xmlns:r="http://schemas.openxmlformats.org/officeDocument/2006/relationships" xmlns:w="http://schemas.openxmlformats.org/wordprocessingml/2006/main" xmlns:w14="http://schemas.microsoft.com/office/word/2010/wordml" xmlns:w15="http://schemas.microsoft.com/office/word/2012/wordml" xmlns:w16cex="http://schemas.microsoft.com/office/word/2018/wordml/cex" xmlns:w16cid="http://schemas.microsoft.com/office/word/2016/wordml/cid" xmlns:w16="http://schemas.microsoft.com/office/word/2018/wordml" xmlns:w16sdtdh="http://schemas.microsoft.com/office/word/2020/wordml/sdtdatahash" xmlns:w16se="http://schemas.microsoft.com/office/word/2015/wordml/symex" mc:Ignorable="w14 w15 w16se w16cid w16 w16cex w16sdtdh">
   <w:docDefaults>
     <w:rPrDefault>
       <w:rPr>
@@ -1090,7 +1876,7 @@
       </w:pPr>
     </w:pPrDefault>
   </w:docDefaults>
-  <w:latentStyles w:defLockedState="0" w:defUIPriority="99" w:defSemiHidden="0" w:defUnhideWhenUsed="0" w:defQFormat="0" w:count="377">
+  <w:latentStyles w:defLockedState="0" w:defUIPriority="99" w:defSemiHidden="0" w:defUnhideWhenUsed="0" w:defQFormat="0" w:count="376">
     <w:lsdException w:name="Normal" w:uiPriority="0" w:qFormat="1"/>
     <w:lsdException w:name="heading 1" w:uiPriority="9" w:qFormat="1"/>
     <w:lsdException w:name="heading 2" w:semiHidden="1" w:uiPriority="9" w:unhideWhenUsed="1" w:qFormat="1"/>
@@ -1467,7 +2253,6 @@
     <w:lsdException w:name="Hashtag" w:semiHidden="1" w:unhideWhenUsed="1"/>
     <w:lsdException w:name="Unresolved Mention" w:semiHidden="1" w:unhideWhenUsed="1"/>
     <w:lsdException w:name="Smart Link" w:semiHidden="1" w:unhideWhenUsed="1"/>
-    <w:lsdException w:name="Smart Link Error" w:semiHidden="1" w:unhideWhenUsed="1"/>
   </w:latentStyles>
   <w:style w:type="paragraph" w:default="1" w:styleId="Normal">
     <w:name w:val="Normal"/>

</xml_diff>